<commit_message>
derscibe instead name of key ++
</commit_message>
<xml_diff>
--- a/keys.docx
+++ b/keys.docx
@@ -170,7 +170,7 @@
                 <w:sz w:val="28"/>
                 <w:shd w:fill="auto" w:val="clear"/>
               </w:rPr>
-              <w:t xml:space="preserve">МВД России</w:t>
+              <w:t xml:space="preserve">FEFEFFE</w:t>
             </w:r>
           </w:p>
         </w:tc>
@@ -196,15 +196,14 @@
               <w:ind w:right="0" w:left="0" w:firstLine="0"/>
               <w:jc w:val="left"/>
               <w:rPr>
-                <w:color w:val="auto"/>
-                <w:spacing w:val="0"/>
-                <w:position w:val="0"/>
-              </w:rPr>
-            </w:pPr>
-            <w:r>
-              <w:rPr>
-                <w:rFonts w:ascii="Times New Roman" w:hAnsi="Times New Roman" w:cs="Times New Roman" w:eastAsia="Times New Roman"/>
-                <w:color w:val="auto"/>
+                <w:spacing w:val="0"/>
+                <w:position w:val="0"/>
+              </w:rPr>
+            </w:pPr>
+            <w:r>
+              <w:rPr>
+                <w:rFonts w:ascii="Times New Roman" w:hAnsi="Times New Roman" w:cs="Times New Roman" w:eastAsia="Times New Roman"/>
+                <w:color w:val="FF0000"/>
                 <w:spacing w:val="0"/>
                 <w:position w:val="0"/>
                 <w:sz w:val="28"/>
@@ -277,18 +276,19 @@
                 <w:color w:val="auto"/>
                 <w:spacing w:val="0"/>
                 <w:position w:val="0"/>
-              </w:rPr>
-            </w:pPr>
-            <w:r>
-              <w:rPr>
-                <w:rFonts w:ascii="Times New Roman" w:hAnsi="Times New Roman" w:cs="Times New Roman" w:eastAsia="Times New Roman"/>
-                <w:color w:val="auto"/>
-                <w:spacing w:val="0"/>
-                <w:position w:val="0"/>
-                <w:sz w:val="28"/>
-                <w:shd w:fill="auto" w:val="clear"/>
-              </w:rPr>
-              <w:t xml:space="preserve">DWFEFEF</w:t>
+                <w:shd w:fill="auto" w:val="clear"/>
+              </w:rPr>
+            </w:pPr>
+            <w:r>
+              <w:rPr>
+                <w:rFonts w:ascii="Times New Roman" w:hAnsi="Times New Roman" w:cs="Times New Roman" w:eastAsia="Times New Roman"/>
+                <w:color w:val="auto"/>
+                <w:spacing w:val="0"/>
+                <w:position w:val="0"/>
+                <w:sz w:val="28"/>
+                <w:shd w:fill="auto" w:val="clear"/>
+              </w:rPr>
+              <w:t xml:space="preserve">МВД России</w:t>
             </w:r>
           </w:p>
         </w:tc>
@@ -314,21 +314,32 @@
               <w:ind w:right="0" w:left="0" w:firstLine="0"/>
               <w:jc w:val="left"/>
               <w:rPr>
-                <w:color w:val="auto"/>
-                <w:spacing w:val="0"/>
-                <w:position w:val="0"/>
-              </w:rPr>
-            </w:pPr>
-            <w:r>
-              <w:rPr>
-                <w:rFonts w:ascii="Times New Roman" w:hAnsi="Times New Roman" w:cs="Times New Roman" w:eastAsia="Times New Roman"/>
-                <w:color w:val="auto"/>
-                <w:spacing w:val="0"/>
-                <w:position w:val="0"/>
-                <w:sz w:val="28"/>
-                <w:shd w:fill="auto" w:val="clear"/>
-              </w:rPr>
-              <w:t xml:space="preserve">МВД России</w:t>
+                <w:color w:val="FF0000"/>
+                <w:spacing w:val="0"/>
+                <w:position w:val="0"/>
+              </w:rPr>
+            </w:pPr>
+            <w:r>
+              <w:rPr>
+                <w:rFonts w:ascii="Times New Roman" w:hAnsi="Times New Roman" w:cs="Times New Roman" w:eastAsia="Times New Roman"/>
+                <w:color w:val="FF0000"/>
+                <w:spacing w:val="0"/>
+                <w:position w:val="0"/>
+                <w:sz w:val="28"/>
+                <w:shd w:fill="auto" w:val="clear"/>
+              </w:rPr>
+              <w:t xml:space="preserve">Да это значение ключа </w:t>
+            </w:r>
+            <w:r>
+              <w:rPr>
+                <w:rFonts w:ascii="Times New Roman" w:hAnsi="Times New Roman" w:cs="Times New Roman" w:eastAsia="Times New Roman"/>
+                <w:color w:val="FF0000"/>
+                <w:spacing w:val="0"/>
+                <w:position w:val="0"/>
+                <w:sz w:val="28"/>
+                <w:shd w:fill="auto" w:val="clear"/>
+              </w:rPr>
+              <w:t xml:space="preserve">Да это значение ключа Да это значение ключа</w:t>
             </w:r>
           </w:p>
         </w:tc>

</xml_diff>

<commit_message>
Num pages Word correct
</commit_message>
<xml_diff>
--- a/keys.docx
+++ b/keys.docx
@@ -170,7 +170,7 @@
                 <w:sz w:val="28"/>
                 <w:shd w:fill="auto" w:val="clear"/>
               </w:rPr>
-              <w:t xml:space="preserve">Михаил</w:t>
+              <w:t xml:space="preserve">Схема</w:t>
             </w:r>
           </w:p>
         </w:tc>
@@ -287,7 +287,7 @@
                 <w:sz w:val="28"/>
                 <w:shd w:fill="auto" w:val="clear"/>
               </w:rPr>
-              <w:t xml:space="preserve">Заявление</w:t>
+              <w:t xml:space="preserve">Модели</w:t>
             </w:r>
           </w:p>
         </w:tc>

</xml_diff>

<commit_message>
bug fixes text + image in pdf, without End dont push in table
</commit_message>
<xml_diff>
--- a/keys.docx
+++ b/keys.docx
@@ -327,6 +327,249 @@
                 <w:shd w:fill="auto" w:val="clear"/>
               </w:rPr>
               <w:t xml:space="preserve">Да это значение ключа Да это значение ключа Да это значение ключа</w:t>
+            </w:r>
+          </w:p>
+        </w:tc>
+        <w:tc>
+          <w:tcPr>
+            <w:tcW w:w="3040" w:type="dxa"/>
+            <w:tcBorders>
+              <w:top w:val="single" w:color="000000" w:sz="4"/>
+              <w:left w:val="single" w:color="000000" w:sz="4"/>
+              <w:bottom w:val="single" w:color="000000" w:sz="4"/>
+              <w:right w:val="single" w:color="000000" w:sz="4"/>
+            </w:tcBorders>
+            <w:shd w:color="000000" w:fill="ffffff" w:val="clear"/>
+            <w:tcMar>
+              <w:left w:w="108" w:type="dxa"/>
+              <w:right w:w="108" w:type="dxa"/>
+            </w:tcMar>
+            <w:vAlign w:val="top"/>
+          </w:tcPr>
+          <w:p>
+            <w:pPr>
+              <w:spacing w:before="0" w:after="0" w:line="240"/>
+              <w:ind w:right="0" w:left="0" w:firstLine="0"/>
+              <w:jc w:val="left"/>
+              <w:rPr>
+                <w:rFonts w:ascii="Calibri" w:hAnsi="Calibri" w:cs="Calibri" w:eastAsia="Calibri"/>
+                <w:color w:val="auto"/>
+                <w:spacing w:val="0"/>
+                <w:position w:val="0"/>
+                <w:sz w:val="22"/>
+                <w:shd w:fill="auto" w:val="clear"/>
+              </w:rPr>
+            </w:pPr>
+          </w:p>
+        </w:tc>
+      </w:tr>
+      <w:tr>
+        <w:trPr>
+          <w:trHeight w:val="300" w:hRule="auto"/>
+          <w:jc w:val="left"/>
+        </w:trPr>
+        <w:tc>
+          <w:tcPr>
+            <w:tcW w:w="3127" w:type="dxa"/>
+            <w:tcBorders>
+              <w:top w:val="single" w:color="000000" w:sz="4"/>
+              <w:left w:val="single" w:color="000000" w:sz="4"/>
+              <w:bottom w:val="single" w:color="000000" w:sz="4"/>
+              <w:right w:val="single" w:color="000000" w:sz="4"/>
+            </w:tcBorders>
+            <w:shd w:color="000000" w:fill="ffffff" w:val="clear"/>
+            <w:tcMar>
+              <w:left w:w="108" w:type="dxa"/>
+              <w:right w:w="108" w:type="dxa"/>
+            </w:tcMar>
+            <w:vAlign w:val="top"/>
+          </w:tcPr>
+          <w:p>
+            <w:pPr>
+              <w:spacing w:before="0" w:after="0" w:line="240"/>
+              <w:ind w:right="0" w:left="0" w:firstLine="0"/>
+              <w:jc w:val="center"/>
+              <w:rPr>
+                <w:color w:val="auto"/>
+                <w:spacing w:val="0"/>
+                <w:position w:val="0"/>
+                <w:shd w:fill="auto" w:val="clear"/>
+              </w:rPr>
+            </w:pPr>
+            <w:r>
+              <w:rPr>
+                <w:rFonts w:ascii="Times New Roman" w:hAnsi="Times New Roman" w:cs="Times New Roman" w:eastAsia="Times New Roman"/>
+                <w:color w:val="auto"/>
+                <w:spacing w:val="0"/>
+                <w:position w:val="0"/>
+                <w:sz w:val="28"/>
+                <w:shd w:fill="auto" w:val="clear"/>
+              </w:rPr>
+              <w:t xml:space="preserve">Михаил</w:t>
+            </w:r>
+          </w:p>
+        </w:tc>
+        <w:tc>
+          <w:tcPr>
+            <w:tcW w:w="3102" w:type="dxa"/>
+            <w:tcBorders>
+              <w:top w:val="single" w:color="000000" w:sz="4"/>
+              <w:left w:val="single" w:color="000000" w:sz="4"/>
+              <w:bottom w:val="single" w:color="000000" w:sz="4"/>
+              <w:right w:val="single" w:color="000000" w:sz="4"/>
+            </w:tcBorders>
+            <w:shd w:color="000000" w:fill="ffffff" w:val="clear"/>
+            <w:tcMar>
+              <w:left w:w="108" w:type="dxa"/>
+              <w:right w:w="108" w:type="dxa"/>
+            </w:tcMar>
+            <w:vAlign w:val="top"/>
+          </w:tcPr>
+          <w:p>
+            <w:pPr>
+              <w:spacing w:before="0" w:after="0" w:line="240"/>
+              <w:ind w:right="0" w:left="0" w:firstLine="0"/>
+              <w:jc w:val="left"/>
+              <w:rPr>
+                <w:spacing w:val="0"/>
+                <w:position w:val="0"/>
+                <w:shd w:fill="auto" w:val="clear"/>
+              </w:rPr>
+            </w:pPr>
+            <w:r>
+              <w:rPr>
+                <w:rFonts w:ascii="Times New Roman" w:hAnsi="Times New Roman" w:cs="Times New Roman" w:eastAsia="Times New Roman"/>
+                <w:color w:val="FF0000"/>
+                <w:spacing w:val="0"/>
+                <w:position w:val="0"/>
+                <w:sz w:val="28"/>
+                <w:shd w:fill="auto" w:val="clear"/>
+              </w:rPr>
+              <w:t xml:space="preserve">ммм михаил</w:t>
+            </w:r>
+          </w:p>
+        </w:tc>
+        <w:tc>
+          <w:tcPr>
+            <w:tcW w:w="3040" w:type="dxa"/>
+            <w:tcBorders>
+              <w:top w:val="single" w:color="000000" w:sz="4"/>
+              <w:left w:val="single" w:color="000000" w:sz="4"/>
+              <w:bottom w:val="single" w:color="000000" w:sz="4"/>
+              <w:right w:val="single" w:color="000000" w:sz="4"/>
+            </w:tcBorders>
+            <w:shd w:color="000000" w:fill="ffffff" w:val="clear"/>
+            <w:tcMar>
+              <w:left w:w="108" w:type="dxa"/>
+              <w:right w:w="108" w:type="dxa"/>
+            </w:tcMar>
+            <w:vAlign w:val="top"/>
+          </w:tcPr>
+          <w:p>
+            <w:pPr>
+              <w:spacing w:before="0" w:after="0" w:line="240"/>
+              <w:ind w:right="0" w:left="0" w:firstLine="0"/>
+              <w:jc w:val="left"/>
+              <w:rPr>
+                <w:rFonts w:ascii="Calibri" w:hAnsi="Calibri" w:cs="Calibri" w:eastAsia="Calibri"/>
+                <w:color w:val="auto"/>
+                <w:spacing w:val="0"/>
+                <w:position w:val="0"/>
+                <w:sz w:val="22"/>
+                <w:shd w:fill="auto" w:val="clear"/>
+              </w:rPr>
+            </w:pPr>
+          </w:p>
+        </w:tc>
+      </w:tr>
+      <w:tr>
+        <w:trPr>
+          <w:trHeight w:val="300" w:hRule="auto"/>
+          <w:jc w:val="left"/>
+        </w:trPr>
+        <w:tc>
+          <w:tcPr>
+            <w:tcW w:w="3127" w:type="dxa"/>
+            <w:tcBorders>
+              <w:top w:val="single" w:color="000000" w:sz="4"/>
+              <w:left w:val="single" w:color="000000" w:sz="4"/>
+              <w:bottom w:val="single" w:color="000000" w:sz="4"/>
+              <w:right w:val="single" w:color="000000" w:sz="4"/>
+            </w:tcBorders>
+            <w:shd w:color="000000" w:fill="ffffff" w:val="clear"/>
+            <w:tcMar>
+              <w:left w:w="108" w:type="dxa"/>
+              <w:right w:w="108" w:type="dxa"/>
+            </w:tcMar>
+            <w:vAlign w:val="top"/>
+          </w:tcPr>
+          <w:p>
+            <w:pPr>
+              <w:spacing w:before="0" w:after="0" w:line="240"/>
+              <w:ind w:right="0" w:left="0" w:firstLine="0"/>
+              <w:jc w:val="center"/>
+              <w:rPr>
+                <w:rFonts w:ascii="Times New Roman" w:hAnsi="Times New Roman" w:cs="Times New Roman" w:eastAsia="Times New Roman"/>
+                <w:color w:val="auto"/>
+                <w:spacing w:val="0"/>
+                <w:position w:val="0"/>
+                <w:sz w:val="28"/>
+                <w:shd w:fill="auto" w:val="clear"/>
+              </w:rPr>
+            </w:pPr>
+            <w:r>
+              <w:rPr>
+                <w:rFonts w:ascii="Times New Roman" w:hAnsi="Times New Roman" w:cs="Times New Roman" w:eastAsia="Times New Roman"/>
+                <w:color w:val="auto"/>
+                <w:spacing w:val="0"/>
+                <w:position w:val="0"/>
+                <w:sz w:val="28"/>
+                <w:shd w:fill="auto" w:val="clear"/>
+              </w:rPr>
+              <w:t xml:space="preserve">Заявление</w:t>
+            </w:r>
+          </w:p>
+        </w:tc>
+        <w:tc>
+          <w:tcPr>
+            <w:tcW w:w="3102" w:type="dxa"/>
+            <w:tcBorders>
+              <w:top w:val="single" w:color="000000" w:sz="4"/>
+              <w:left w:val="single" w:color="000000" w:sz="4"/>
+              <w:bottom w:val="single" w:color="000000" w:sz="4"/>
+              <w:right w:val="single" w:color="000000" w:sz="4"/>
+            </w:tcBorders>
+            <w:shd w:color="000000" w:fill="ffffff" w:val="clear"/>
+            <w:tcMar>
+              <w:left w:w="108" w:type="dxa"/>
+              <w:right w:w="108" w:type="dxa"/>
+            </w:tcMar>
+            <w:vAlign w:val="top"/>
+          </w:tcPr>
+          <w:p>
+            <w:pPr>
+              <w:spacing w:before="0" w:after="0" w:line="240"/>
+              <w:ind w:right="0" w:left="0" w:firstLine="0"/>
+              <w:jc w:val="left"/>
+              <w:rPr>
+                <w:rFonts w:ascii="Times New Roman" w:hAnsi="Times New Roman" w:cs="Times New Roman" w:eastAsia="Times New Roman"/>
+                <w:color w:val="FF0000"/>
+                <w:spacing w:val="0"/>
+                <w:position w:val="0"/>
+                <w:sz w:val="28"/>
+                <w:shd w:fill="auto" w:val="clear"/>
+              </w:rPr>
+            </w:pPr>
+            <w:r>
+              <w:rPr>
+                <w:rFonts w:ascii="Times New Roman" w:hAnsi="Times New Roman" w:cs="Times New Roman" w:eastAsia="Times New Roman"/>
+                <w:color w:val="FF0000"/>
+                <w:spacing w:val="0"/>
+                <w:position w:val="0"/>
+                <w:sz w:val="28"/>
+                <w:shd w:fill="auto" w:val="clear"/>
+              </w:rPr>
+              <w:t xml:space="preserve">Мда заявление</w:t>
             </w:r>
           </w:p>
         </w:tc>

</xml_diff>

<commit_message>
Bug fix and input %
</commit_message>
<xml_diff>
--- a/keys.docx
+++ b/keys.docx
@@ -238,7 +238,7 @@
                 <w:sz w:val="24"/>
                 <w:shd w:fill="auto" w:val="clear"/>
               </w:rPr>
-              <w:t xml:space="preserve">директор</w:t>
+              <w:t xml:space="preserve">директар</w:t>
             </w:r>
           </w:p>
         </w:tc>
@@ -1088,7 +1088,7 @@
                 <w:sz w:val="24"/>
                 <w:shd w:fill="auto" w:val="clear"/>
               </w:rPr>
-              <w:t xml:space="preserve">Михоил</w:t>
+              <w:t xml:space="preserve">Михеил</w:t>
             </w:r>
           </w:p>
         </w:tc>
@@ -1275,7 +1275,6 @@
                 <w:spacing w:val="0"/>
                 <w:position w:val="0"/>
                 <w:sz w:val="22"/>
-                <w:shd w:fill="auto" w:val="clear"/>
               </w:rPr>
             </w:pPr>
             <w:r>
@@ -1318,7 +1317,6 @@
                 <w:spacing w:val="0"/>
                 <w:position w:val="0"/>
                 <w:sz w:val="22"/>
-                <w:shd w:fill="auto" w:val="clear"/>
               </w:rPr>
             </w:pPr>
             <w:r>
@@ -1356,12 +1354,9 @@
               <w:ind w:right="0" w:left="0" w:firstLine="0"/>
               <w:jc w:val="left"/>
               <w:rPr>
-                <w:rFonts w:ascii="Times New Roman" w:hAnsi="Times New Roman" w:cs="Times New Roman" w:eastAsia="Times New Roman"/>
-                <w:color w:val="auto"/>
-                <w:spacing w:val="0"/>
-                <w:position w:val="0"/>
-                <w:sz w:val="24"/>
-                <w:shd w:fill="auto" w:val="clear"/>
+                <w:color w:val="auto"/>
+                <w:spacing w:val="0"/>
+                <w:position w:val="0"/>
               </w:rPr>
             </w:pPr>
             <w:r>
@@ -1374,6 +1369,516 @@
                 <w:shd w:fill="auto" w:val="clear"/>
               </w:rPr>
               <w:t xml:space="preserve">Достижение2</w:t>
+            </w:r>
+          </w:p>
+        </w:tc>
+      </w:tr>
+      <w:tr>
+        <w:trPr>
+          <w:trHeight w:val="343" w:hRule="auto"/>
+          <w:jc w:val="left"/>
+        </w:trPr>
+        <w:tc>
+          <w:tcPr>
+            <w:tcW w:w="702" w:type="dxa"/>
+            <w:tcBorders>
+              <w:top w:val="single" w:color="000000" w:sz="4"/>
+              <w:left w:val="single" w:color="000000" w:sz="4"/>
+              <w:bottom w:val="single" w:color="000000" w:sz="4"/>
+              <w:right w:val="single" w:color="000000" w:sz="4"/>
+            </w:tcBorders>
+            <w:shd w:color="000000" w:fill="ffffff" w:val="clear"/>
+            <w:tcMar>
+              <w:left w:w="108" w:type="dxa"/>
+              <w:right w:w="108" w:type="dxa"/>
+            </w:tcMar>
+            <w:vAlign w:val="center"/>
+          </w:tcPr>
+          <w:p>
+            <w:pPr>
+              <w:spacing w:before="0" w:after="0" w:line="240"/>
+              <w:ind w:right="0" w:left="0" w:firstLine="0"/>
+              <w:jc w:val="center"/>
+              <w:rPr>
+                <w:rFonts w:ascii="Calibri" w:hAnsi="Calibri" w:cs="Calibri" w:eastAsia="Calibri"/>
+                <w:color w:val="auto"/>
+                <w:spacing w:val="0"/>
+                <w:position w:val="0"/>
+                <w:sz w:val="22"/>
+              </w:rPr>
+            </w:pPr>
+            <w:r>
+              <w:rPr>
+                <w:rFonts w:ascii="Calibri" w:hAnsi="Calibri" w:cs="Calibri" w:eastAsia="Calibri"/>
+                <w:color w:val="auto"/>
+                <w:spacing w:val="0"/>
+                <w:position w:val="0"/>
+                <w:sz w:val="22"/>
+                <w:shd w:fill="auto" w:val="clear"/>
+              </w:rPr>
+              <w:t xml:space="preserve">6</w:t>
+            </w:r>
+          </w:p>
+        </w:tc>
+        <w:tc>
+          <w:tcPr>
+            <w:tcW w:w="4269" w:type="dxa"/>
+            <w:tcBorders>
+              <w:top w:val="single" w:color="000000" w:sz="4"/>
+              <w:left w:val="single" w:color="000000" w:sz="4"/>
+              <w:bottom w:val="single" w:color="000000" w:sz="4"/>
+              <w:right w:val="single" w:color="000000" w:sz="4"/>
+            </w:tcBorders>
+            <w:shd w:color="000000" w:fill="ffffff" w:val="clear"/>
+            <w:tcMar>
+              <w:left w:w="108" w:type="dxa"/>
+              <w:right w:w="108" w:type="dxa"/>
+            </w:tcMar>
+            <w:vAlign w:val="center"/>
+          </w:tcPr>
+          <w:p>
+            <w:pPr>
+              <w:spacing w:before="0" w:after="0" w:line="240"/>
+              <w:ind w:right="0" w:left="0" w:firstLine="0"/>
+              <w:jc w:val="left"/>
+              <w:rPr>
+                <w:rFonts w:ascii="Calibri" w:hAnsi="Calibri" w:cs="Calibri" w:eastAsia="Calibri"/>
+                <w:color w:val="auto"/>
+                <w:spacing w:val="0"/>
+                <w:position w:val="0"/>
+                <w:sz w:val="22"/>
+              </w:rPr>
+            </w:pPr>
+            <w:r>
+              <w:rPr>
+                <w:rFonts w:ascii="Calibri" w:hAnsi="Calibri" w:cs="Calibri" w:eastAsia="Calibri"/>
+                <w:color w:val="auto"/>
+                <w:spacing w:val="0"/>
+                <w:position w:val="0"/>
+                <w:sz w:val="22"/>
+                <w:shd w:fill="auto" w:val="clear"/>
+              </w:rPr>
+              <w:t xml:space="preserve">Увожаемый</w:t>
+            </w:r>
+          </w:p>
+        </w:tc>
+        <w:tc>
+          <w:tcPr>
+            <w:tcW w:w="4269" w:type="dxa"/>
+            <w:tcBorders>
+              <w:top w:val="single" w:color="000000" w:sz="4"/>
+              <w:left w:val="single" w:color="000000" w:sz="4"/>
+              <w:bottom w:val="single" w:color="000000" w:sz="4"/>
+              <w:right w:val="single" w:color="000000" w:sz="4"/>
+            </w:tcBorders>
+            <w:shd w:color="000000" w:fill="ffffff" w:val="clear"/>
+            <w:tcMar>
+              <w:left w:w="108" w:type="dxa"/>
+              <w:right w:w="108" w:type="dxa"/>
+            </w:tcMar>
+            <w:vAlign w:val="top"/>
+          </w:tcPr>
+          <w:p>
+            <w:pPr>
+              <w:spacing w:before="0" w:after="0" w:line="240"/>
+              <w:ind w:right="0" w:left="0" w:firstLine="0"/>
+              <w:jc w:val="left"/>
+              <w:rPr>
+                <w:color w:val="auto"/>
+                <w:spacing w:val="0"/>
+                <w:position w:val="0"/>
+              </w:rPr>
+            </w:pPr>
+            <w:r>
+              <w:rPr>
+                <w:rFonts w:ascii="Times New Roman" w:hAnsi="Times New Roman" w:cs="Times New Roman" w:eastAsia="Times New Roman"/>
+                <w:color w:val="auto"/>
+                <w:spacing w:val="0"/>
+                <w:position w:val="0"/>
+                <w:sz w:val="24"/>
+                <w:shd w:fill="auto" w:val="clear"/>
+              </w:rPr>
+              <w:t xml:space="preserve">123</w:t>
+            </w:r>
+          </w:p>
+        </w:tc>
+      </w:tr>
+      <w:tr>
+        <w:trPr>
+          <w:trHeight w:val="283" w:hRule="auto"/>
+          <w:jc w:val="left"/>
+        </w:trPr>
+        <w:tc>
+          <w:tcPr>
+            <w:tcW w:w="702" w:type="dxa"/>
+            <w:tcBorders>
+              <w:top w:val="single" w:color="000000" w:sz="4"/>
+              <w:left w:val="single" w:color="000000" w:sz="4"/>
+              <w:bottom w:val="single" w:color="000000" w:sz="4"/>
+              <w:right w:val="single" w:color="000000" w:sz="4"/>
+            </w:tcBorders>
+            <w:shd w:color="000000" w:fill="ffffff" w:val="clear"/>
+            <w:tcMar>
+              <w:left w:w="108" w:type="dxa"/>
+              <w:right w:w="108" w:type="dxa"/>
+            </w:tcMar>
+            <w:vAlign w:val="center"/>
+          </w:tcPr>
+          <w:p>
+            <w:pPr>
+              <w:spacing w:before="0" w:after="0" w:line="240"/>
+              <w:ind w:right="0" w:left="0" w:firstLine="0"/>
+              <w:jc w:val="center"/>
+              <w:rPr>
+                <w:rFonts w:ascii="Calibri" w:hAnsi="Calibri" w:cs="Calibri" w:eastAsia="Calibri"/>
+                <w:color w:val="auto"/>
+                <w:spacing w:val="0"/>
+                <w:position w:val="0"/>
+                <w:sz w:val="22"/>
+                <w:shd w:fill="auto" w:val="clear"/>
+              </w:rPr>
+            </w:pPr>
+            <w:r>
+              <w:rPr>
+                <w:rFonts w:ascii="Calibri" w:hAnsi="Calibri" w:cs="Calibri" w:eastAsia="Calibri"/>
+                <w:color w:val="auto"/>
+                <w:spacing w:val="0"/>
+                <w:position w:val="0"/>
+                <w:sz w:val="22"/>
+                <w:shd w:fill="auto" w:val="clear"/>
+              </w:rPr>
+              <w:t xml:space="preserve">7</w:t>
+            </w:r>
+          </w:p>
+        </w:tc>
+        <w:tc>
+          <w:tcPr>
+            <w:tcW w:w="4269" w:type="dxa"/>
+            <w:tcBorders>
+              <w:top w:val="single" w:color="000000" w:sz="4"/>
+              <w:left w:val="single" w:color="000000" w:sz="4"/>
+              <w:bottom w:val="single" w:color="000000" w:sz="4"/>
+              <w:right w:val="single" w:color="000000" w:sz="4"/>
+            </w:tcBorders>
+            <w:shd w:color="000000" w:fill="ffffff" w:val="clear"/>
+            <w:tcMar>
+              <w:left w:w="108" w:type="dxa"/>
+              <w:right w:w="108" w:type="dxa"/>
+            </w:tcMar>
+            <w:vAlign w:val="center"/>
+          </w:tcPr>
+          <w:p>
+            <w:pPr>
+              <w:spacing w:before="0" w:after="0" w:line="240"/>
+              <w:ind w:right="0" w:left="0" w:firstLine="0"/>
+              <w:jc w:val="left"/>
+              <w:rPr>
+                <w:rFonts w:ascii="Calibri" w:hAnsi="Calibri" w:cs="Calibri" w:eastAsia="Calibri"/>
+                <w:color w:val="auto"/>
+                <w:spacing w:val="0"/>
+                <w:position w:val="0"/>
+                <w:sz w:val="22"/>
+                <w:shd w:fill="auto" w:val="clear"/>
+              </w:rPr>
+            </w:pPr>
+            <w:r>
+              <w:rPr>
+                <w:rFonts w:ascii="Calibri" w:hAnsi="Calibri" w:cs="Calibri" w:eastAsia="Calibri"/>
+                <w:color w:val="auto"/>
+                <w:spacing w:val="0"/>
+                <w:position w:val="0"/>
+                <w:sz w:val="22"/>
+                <w:shd w:fill="auto" w:val="clear"/>
+              </w:rPr>
+              <w:t xml:space="preserve">намеченных целей</w:t>
+            </w:r>
+          </w:p>
+        </w:tc>
+        <w:tc>
+          <w:tcPr>
+            <w:tcW w:w="4269" w:type="dxa"/>
+            <w:tcBorders>
+              <w:top w:val="single" w:color="000000" w:sz="4"/>
+              <w:left w:val="single" w:color="000000" w:sz="4"/>
+              <w:bottom w:val="single" w:color="000000" w:sz="4"/>
+              <w:right w:val="single" w:color="000000" w:sz="4"/>
+            </w:tcBorders>
+            <w:shd w:color="000000" w:fill="ffffff" w:val="clear"/>
+            <w:tcMar>
+              <w:left w:w="108" w:type="dxa"/>
+              <w:right w:w="108" w:type="dxa"/>
+            </w:tcMar>
+            <w:vAlign w:val="top"/>
+          </w:tcPr>
+          <w:p>
+            <w:pPr>
+              <w:spacing w:before="0" w:after="0" w:line="240"/>
+              <w:ind w:right="0" w:left="0" w:firstLine="0"/>
+              <w:jc w:val="left"/>
+              <w:rPr>
+                <w:color w:val="auto"/>
+                <w:spacing w:val="0"/>
+                <w:position w:val="0"/>
+              </w:rPr>
+            </w:pPr>
+            <w:r>
+              <w:rPr>
+                <w:rFonts w:ascii="Calibri" w:hAnsi="Calibri" w:cs="Calibri" w:eastAsia="Calibri"/>
+                <w:color w:val="auto"/>
+                <w:spacing w:val="0"/>
+                <w:position w:val="0"/>
+                <w:sz w:val="22"/>
+                <w:shd w:fill="auto" w:val="clear"/>
+              </w:rPr>
+              <w:t xml:space="preserve">Генеральный Желаем процветания целей</w:t>
+            </w:r>
+          </w:p>
+        </w:tc>
+      </w:tr>
+      <w:tr>
+        <w:trPr>
+          <w:trHeight w:val="283" w:hRule="auto"/>
+          <w:jc w:val="left"/>
+        </w:trPr>
+        <w:tc>
+          <w:tcPr>
+            <w:tcW w:w="702" w:type="dxa"/>
+            <w:tcBorders>
+              <w:top w:val="single" w:color="000000" w:sz="4"/>
+              <w:left w:val="single" w:color="000000" w:sz="4"/>
+              <w:bottom w:val="single" w:color="000000" w:sz="4"/>
+              <w:right w:val="single" w:color="000000" w:sz="4"/>
+            </w:tcBorders>
+            <w:shd w:color="000000" w:fill="ffffff" w:val="clear"/>
+            <w:tcMar>
+              <w:left w:w="108" w:type="dxa"/>
+              <w:right w:w="108" w:type="dxa"/>
+            </w:tcMar>
+            <w:vAlign w:val="center"/>
+          </w:tcPr>
+          <w:p>
+            <w:pPr>
+              <w:spacing w:before="0" w:after="0" w:line="240"/>
+              <w:ind w:right="0" w:left="0" w:firstLine="0"/>
+              <w:jc w:val="center"/>
+              <w:rPr>
+                <w:rFonts w:ascii="Calibri" w:hAnsi="Calibri" w:cs="Calibri" w:eastAsia="Calibri"/>
+                <w:color w:val="auto"/>
+                <w:spacing w:val="0"/>
+                <w:position w:val="0"/>
+                <w:sz w:val="22"/>
+                <w:shd w:fill="auto" w:val="clear"/>
+              </w:rPr>
+            </w:pPr>
+          </w:p>
+        </w:tc>
+        <w:tc>
+          <w:tcPr>
+            <w:tcW w:w="4269" w:type="dxa"/>
+            <w:tcBorders>
+              <w:top w:val="single" w:color="000000" w:sz="4"/>
+              <w:left w:val="single" w:color="000000" w:sz="4"/>
+              <w:bottom w:val="single" w:color="000000" w:sz="4"/>
+              <w:right w:val="single" w:color="000000" w:sz="4"/>
+            </w:tcBorders>
+            <w:shd w:color="000000" w:fill="ffffff" w:val="clear"/>
+            <w:tcMar>
+              <w:left w:w="108" w:type="dxa"/>
+              <w:right w:w="108" w:type="dxa"/>
+            </w:tcMar>
+            <w:vAlign w:val="center"/>
+          </w:tcPr>
+          <w:p>
+            <w:pPr>
+              <w:spacing w:before="0" w:after="0" w:line="240"/>
+              <w:ind w:right="0" w:left="0" w:firstLine="0"/>
+              <w:jc w:val="left"/>
+              <w:rPr>
+                <w:rFonts w:ascii="Calibri" w:hAnsi="Calibri" w:cs="Calibri" w:eastAsia="Calibri"/>
+                <w:color w:val="auto"/>
+                <w:spacing w:val="0"/>
+                <w:position w:val="0"/>
+                <w:sz w:val="22"/>
+                <w:shd w:fill="auto" w:val="clear"/>
+              </w:rPr>
+            </w:pPr>
+          </w:p>
+        </w:tc>
+        <w:tc>
+          <w:tcPr>
+            <w:tcW w:w="4269" w:type="dxa"/>
+            <w:tcBorders>
+              <w:top w:val="single" w:color="000000" w:sz="4"/>
+              <w:left w:val="single" w:color="000000" w:sz="4"/>
+              <w:bottom w:val="single" w:color="000000" w:sz="4"/>
+              <w:right w:val="single" w:color="000000" w:sz="4"/>
+            </w:tcBorders>
+            <w:shd w:color="000000" w:fill="ffffff" w:val="clear"/>
+            <w:tcMar>
+              <w:left w:w="108" w:type="dxa"/>
+              <w:right w:w="108" w:type="dxa"/>
+            </w:tcMar>
+            <w:vAlign w:val="top"/>
+          </w:tcPr>
+          <w:p>
+            <w:pPr>
+              <w:spacing w:before="0" w:after="0" w:line="240"/>
+              <w:ind w:right="0" w:left="0" w:firstLine="0"/>
+              <w:jc w:val="left"/>
+              <w:rPr>
+                <w:rFonts w:ascii="Calibri" w:hAnsi="Calibri" w:cs="Calibri" w:eastAsia="Calibri"/>
+                <w:color w:val="auto"/>
+                <w:spacing w:val="0"/>
+                <w:position w:val="0"/>
+                <w:sz w:val="22"/>
+                <w:shd w:fill="auto" w:val="clear"/>
+              </w:rPr>
+            </w:pPr>
+            <w:r>
+              <w:rPr>
+                <w:rFonts w:ascii="Calibri" w:hAnsi="Calibri" w:cs="Calibri" w:eastAsia="Calibri"/>
+                <w:color w:val="auto"/>
+                <w:spacing w:val="0"/>
+                <w:position w:val="0"/>
+                <w:sz w:val="22"/>
+                <w:shd w:fill="auto" w:val="clear"/>
+              </w:rPr>
+              <w:t xml:space="preserve">Генеральный Желаем процветания целей</w:t>
+            </w:r>
+          </w:p>
+        </w:tc>
+      </w:tr>
+      <w:tr>
+        <w:trPr>
+          <w:trHeight w:val="283" w:hRule="auto"/>
+          <w:jc w:val="left"/>
+        </w:trPr>
+        <w:tc>
+          <w:tcPr>
+            <w:tcW w:w="702" w:type="dxa"/>
+            <w:tcBorders>
+              <w:top w:val="single" w:color="000000" w:sz="4"/>
+              <w:left w:val="single" w:color="000000" w:sz="4"/>
+              <w:bottom w:val="single" w:color="000000" w:sz="4"/>
+              <w:right w:val="single" w:color="000000" w:sz="4"/>
+            </w:tcBorders>
+            <w:shd w:color="000000" w:fill="ffffff" w:val="clear"/>
+            <w:tcMar>
+              <w:left w:w="108" w:type="dxa"/>
+              <w:right w:w="108" w:type="dxa"/>
+            </w:tcMar>
+            <w:vAlign w:val="center"/>
+          </w:tcPr>
+          <w:p>
+            <w:pPr>
+              <w:spacing w:before="0" w:after="0" w:line="240"/>
+              <w:ind w:right="0" w:left="0" w:firstLine="0"/>
+              <w:jc w:val="center"/>
+              <w:rPr>
+                <w:rFonts w:ascii="Calibri" w:hAnsi="Calibri" w:cs="Calibri" w:eastAsia="Calibri"/>
+                <w:color w:val="auto"/>
+                <w:spacing w:val="0"/>
+                <w:position w:val="0"/>
+                <w:sz w:val="22"/>
+                <w:shd w:fill="auto" w:val="clear"/>
+              </w:rPr>
+            </w:pPr>
+            <w:r>
+              <w:rPr>
+                <w:rFonts w:ascii="Calibri" w:hAnsi="Calibri" w:cs="Calibri" w:eastAsia="Calibri"/>
+                <w:color w:val="auto"/>
+                <w:spacing w:val="0"/>
+                <w:position w:val="0"/>
+                <w:sz w:val="22"/>
+                <w:shd w:fill="auto" w:val="clear"/>
+              </w:rPr>
+              <w:t xml:space="preserve">8</w:t>
+            </w:r>
+          </w:p>
+        </w:tc>
+        <w:tc>
+          <w:tcPr>
+            <w:tcW w:w="4269" w:type="dxa"/>
+            <w:tcBorders>
+              <w:top w:val="single" w:color="000000" w:sz="4"/>
+              <w:left w:val="single" w:color="000000" w:sz="4"/>
+              <w:bottom w:val="single" w:color="000000" w:sz="4"/>
+              <w:right w:val="single" w:color="000000" w:sz="4"/>
+            </w:tcBorders>
+            <w:shd w:color="000000" w:fill="ffffff" w:val="clear"/>
+            <w:tcMar>
+              <w:left w:w="108" w:type="dxa"/>
+              <w:right w:w="108" w:type="dxa"/>
+            </w:tcMar>
+            <w:vAlign w:val="center"/>
+          </w:tcPr>
+          <w:p>
+            <w:pPr>
+              <w:spacing w:before="0" w:after="0" w:line="240"/>
+              <w:ind w:right="0" w:left="0" w:firstLine="0"/>
+              <w:jc w:val="left"/>
+              <w:rPr>
+                <w:rFonts w:ascii="Calibri" w:hAnsi="Calibri" w:cs="Calibri" w:eastAsia="Calibri"/>
+                <w:color w:val="auto"/>
+                <w:spacing w:val="0"/>
+                <w:position w:val="0"/>
+                <w:sz w:val="22"/>
+                <w:shd w:fill="auto" w:val="clear"/>
+              </w:rPr>
+            </w:pPr>
+            <w:r>
+              <w:rPr>
+                <w:rFonts w:ascii="Calibri" w:hAnsi="Calibri" w:cs="Calibri" w:eastAsia="Calibri"/>
+                <w:color w:val="auto"/>
+                <w:spacing w:val="0"/>
+                <w:position w:val="0"/>
+                <w:sz w:val="22"/>
+                <w:shd w:fill="auto" w:val="clear"/>
+              </w:rPr>
+              <w:t xml:space="preserve">Указанная вами информация</w:t>
+            </w:r>
+          </w:p>
+        </w:tc>
+        <w:tc>
+          <w:tcPr>
+            <w:tcW w:w="4269" w:type="dxa"/>
+            <w:tcBorders>
+              <w:top w:val="single" w:color="000000" w:sz="4"/>
+              <w:left w:val="single" w:color="000000" w:sz="4"/>
+              <w:bottom w:val="single" w:color="000000" w:sz="4"/>
+              <w:right w:val="single" w:color="000000" w:sz="4"/>
+            </w:tcBorders>
+            <w:shd w:color="000000" w:fill="ffffff" w:val="clear"/>
+            <w:tcMar>
+              <w:left w:w="108" w:type="dxa"/>
+              <w:right w:w="108" w:type="dxa"/>
+            </w:tcMar>
+            <w:vAlign w:val="top"/>
+          </w:tcPr>
+          <w:p>
+            <w:pPr>
+              <w:spacing w:before="0" w:after="0" w:line="240"/>
+              <w:ind w:right="0" w:left="0" w:firstLine="0"/>
+              <w:jc w:val="left"/>
+              <w:rPr>
+                <w:rFonts w:ascii="Calibri" w:hAnsi="Calibri" w:cs="Calibri" w:eastAsia="Calibri"/>
+                <w:color w:val="auto"/>
+                <w:spacing w:val="0"/>
+                <w:position w:val="0"/>
+                <w:sz w:val="22"/>
+                <w:shd w:fill="auto" w:val="clear"/>
+              </w:rPr>
+            </w:pPr>
+            <w:r>
+              <w:rPr>
+                <w:rFonts w:ascii="Calibri" w:hAnsi="Calibri" w:cs="Calibri" w:eastAsia="Calibri"/>
+                <w:color w:val="auto"/>
+                <w:spacing w:val="0"/>
+                <w:position w:val="0"/>
+                <w:sz w:val="22"/>
+                <w:shd w:fill="auto" w:val="clear"/>
+              </w:rPr>
+              <w:t xml:space="preserve">Указанная вами информация2</w:t>
             </w:r>
           </w:p>
         </w:tc>

</xml_diff>